<commit_message>
gen_samples script and some comments
</commit_message>
<xml_diff>
--- a/lab_notebook.docx
+++ b/lab_notebook.docx
@@ -708,11 +708,13 @@
         <w:pStyle w:val="a5"/>
         <w:rPr>
           <w:rFonts w:ascii="Courier New" w:eastAsia="Courier New" w:hAnsi="Courier New" w:cs="Courier New"/>
-        </w:rPr>
-      </w:pPr>
-      <w:r>
-        <w:rPr>
-          <w:rFonts w:ascii="Courier New" w:hAnsi="Courier New"/>
+          <w:u w:val="single"/>
+        </w:rPr>
+      </w:pPr>
+      <w:r>
+        <w:rPr>
+          <w:rFonts w:ascii="Courier New" w:hAnsi="Courier New"/>
+          <w:u w:val="single"/>
         </w:rPr>
         <w:t>21.10.2016</w:t>
       </w:r>
@@ -1700,11 +1702,13 @@
         <w:pStyle w:val="a5"/>
         <w:rPr>
           <w:rFonts w:ascii="Courier New" w:eastAsia="Courier New" w:hAnsi="Courier New" w:cs="Courier New"/>
-        </w:rPr>
-      </w:pPr>
-      <w:r>
-        <w:rPr>
-          <w:rFonts w:ascii="Courier New" w:hAnsi="Courier New"/>
+          <w:u w:val="single"/>
+        </w:rPr>
+      </w:pPr>
+      <w:r>
+        <w:rPr>
+          <w:rFonts w:ascii="Courier New" w:hAnsi="Courier New"/>
+          <w:u w:val="single"/>
         </w:rPr>
         <w:t>24.10.2016</w:t>
       </w:r>
@@ -2317,15 +2321,19 @@
         <w:pStyle w:val="a5"/>
         <w:rPr>
           <w:rFonts w:ascii="Courier New" w:eastAsia="Courier New" w:hAnsi="Courier New" w:cs="Courier New"/>
-        </w:rPr>
-      </w:pPr>
-      <w:r>
-        <w:rPr>
-          <w:rFonts w:ascii="Courier New" w:hAnsi="Courier New"/>
+          <w:u w:val="single"/>
+        </w:rPr>
+      </w:pPr>
+      <w:bookmarkStart w:id="0" w:name="_GoBack"/>
+      <w:r>
+        <w:rPr>
+          <w:rFonts w:ascii="Courier New" w:hAnsi="Courier New"/>
+          <w:u w:val="single"/>
         </w:rPr>
         <w:t>25.10.2016</w:t>
       </w:r>
     </w:p>
+    <w:bookmarkEnd w:id="0"/>
     <w:p>
       <w:pPr>
         <w:pStyle w:val="a5"/>
@@ -2471,11 +2479,13 @@
         <w:pStyle w:val="a5"/>
         <w:rPr>
           <w:rFonts w:ascii="Courier New" w:eastAsia="Courier New" w:hAnsi="Courier New" w:cs="Courier New"/>
-        </w:rPr>
-      </w:pPr>
-      <w:r>
-        <w:rPr>
-          <w:rFonts w:ascii="Courier New" w:hAnsi="Courier New"/>
+          <w:u w:val="single"/>
+        </w:rPr>
+      </w:pPr>
+      <w:r>
+        <w:rPr>
+          <w:rFonts w:ascii="Courier New" w:hAnsi="Courier New"/>
+          <w:u w:val="single"/>
         </w:rPr>
         <w:t>26.10.2016</w:t>
       </w:r>
@@ -2540,11 +2550,13 @@
         <w:pStyle w:val="a5"/>
         <w:rPr>
           <w:rFonts w:ascii="Courier New" w:eastAsia="Courier New" w:hAnsi="Courier New" w:cs="Courier New"/>
-        </w:rPr>
-      </w:pPr>
-      <w:r>
-        <w:rPr>
-          <w:rFonts w:ascii="Courier New" w:hAnsi="Courier New"/>
+          <w:u w:val="single"/>
+        </w:rPr>
+      </w:pPr>
+      <w:r>
+        <w:rPr>
+          <w:rFonts w:ascii="Courier New" w:hAnsi="Courier New"/>
+          <w:u w:val="single"/>
         </w:rPr>
         <w:t>27.10.2016</w:t>
       </w:r>
@@ -2764,11 +2776,13 @@
         <w:pStyle w:val="a5"/>
         <w:rPr>
           <w:rFonts w:ascii="Courier New" w:eastAsia="Courier New" w:hAnsi="Courier New" w:cs="Courier New"/>
-        </w:rPr>
-      </w:pPr>
-      <w:r>
-        <w:rPr>
-          <w:rFonts w:ascii="Courier New" w:hAnsi="Courier New"/>
+          <w:u w:val="single"/>
+        </w:rPr>
+      </w:pPr>
+      <w:r>
+        <w:rPr>
+          <w:rFonts w:ascii="Courier New" w:hAnsi="Courier New"/>
+          <w:u w:val="single"/>
         </w:rPr>
         <w:t>28.10.2016</w:t>
       </w:r>
@@ -2950,34 +2964,30 @@
         <w:pStyle w:val="a5"/>
         <w:rPr>
           <w:rFonts w:ascii="Courier New" w:hAnsi="Courier New"/>
-          <w:lang w:val="en-US"/>
-        </w:rPr>
-      </w:pPr>
-    </w:p>
-    <w:p>
-      <w:pPr>
-        <w:pStyle w:val="a5"/>
-        <w:rPr>
-          <w:rFonts w:ascii="Courier New" w:hAnsi="Courier New"/>
-          <w:lang w:val="en-US"/>
-        </w:rPr>
-      </w:pPr>
-    </w:p>
-    <w:p>
-      <w:pPr>
-        <w:pStyle w:val="a5"/>
-        <w:rPr>
-          <w:rFonts w:ascii="Courier New" w:hAnsi="Courier New"/>
-          <w:lang w:val="en-US"/>
-        </w:rPr>
-      </w:pPr>
-    </w:p>
-    <w:p>
-      <w:pPr>
-        <w:pStyle w:val="a5"/>
-        <w:rPr>
-          <w:rFonts w:ascii="Courier New" w:hAnsi="Courier New"/>
-          <w:lang w:val="en-US"/>
+        </w:rPr>
+      </w:pPr>
+    </w:p>
+    <w:p>
+      <w:pPr>
+        <w:pStyle w:val="a5"/>
+        <w:rPr>
+          <w:rFonts w:ascii="Courier New" w:hAnsi="Courier New"/>
+        </w:rPr>
+      </w:pPr>
+    </w:p>
+    <w:p>
+      <w:pPr>
+        <w:pStyle w:val="a5"/>
+        <w:rPr>
+          <w:rFonts w:ascii="Courier New" w:hAnsi="Courier New"/>
+        </w:rPr>
+      </w:pPr>
+    </w:p>
+    <w:p>
+      <w:pPr>
+        <w:pStyle w:val="a5"/>
+        <w:rPr>
+          <w:rFonts w:ascii="Courier New" w:hAnsi="Courier New"/>
         </w:rPr>
       </w:pPr>
     </w:p>
@@ -2987,14 +2997,12 @@
         <w:rPr>
           <w:rFonts w:ascii="Courier New" w:hAnsi="Courier New"/>
           <w:u w:val="single"/>
-          <w:lang w:val="en-US"/>
         </w:rPr>
       </w:pPr>
       <w:r>
         <w:rPr>
           <w:rFonts w:ascii="Courier New" w:hAnsi="Courier New"/>
           <w:u w:val="single"/>
-          <w:lang w:val="en-US"/>
         </w:rPr>
         <w:lastRenderedPageBreak/>
         <w:t>31.10.2016</w:t>
@@ -3005,7 +3013,6 @@
         <w:pStyle w:val="a5"/>
         <w:rPr>
           <w:rFonts w:ascii="Courier New" w:hAnsi="Courier New"/>
-          <w:lang w:val="en-US"/>
         </w:rPr>
       </w:pPr>
     </w:p>
@@ -3506,8 +3513,6 @@
           <w:rFonts w:ascii="Courier New" w:eastAsia="Courier New" w:hAnsi="Courier New" w:cs="Courier New"/>
         </w:rPr>
       </w:pPr>
-      <w:bookmarkStart w:id="0" w:name="_GoBack"/>
-      <w:bookmarkEnd w:id="0"/>
     </w:p>
     <w:p>
       <w:pPr>

</xml_diff>

<commit_message>
Lab notes til 03.11.2016
</commit_message>
<xml_diff>
--- a/lab_notebook.docx
+++ b/lab_notebook.docx
@@ -167,99 +167,29 @@
         <w:rPr>
           <w:rFonts w:ascii="Courier New" w:hAnsi="Courier New"/>
         </w:rPr>
-        <w:t>Основная мысль состояла в том, что изображение мы получаем, нас не устраивает только разрешение. Увеличить разрешение можно с помощью механических движений высокой точности. Смысл такой: под нашей матрицей расчерчиваем матрицу с более мелкой клеткой и считаем, что значение пикселя в нашей матрице — это среднее значение мелких клеток, которые лежат внутри нашей. Получается, будто итоговое изображение имеет некоторые элементы оригинального изображения свернутого с PSF(</w:t>
-      </w:r>
-      <w:proofErr w:type="spellStart"/>
-      <w:r>
-        <w:rPr>
-          <w:rFonts w:ascii="Courier New" w:hAnsi="Courier New"/>
-        </w:rPr>
-        <w:t>point-spread</w:t>
-      </w:r>
-      <w:proofErr w:type="spellEnd"/>
-      <w:r>
-        <w:rPr>
-          <w:rFonts w:ascii="Courier New" w:hAnsi="Courier New"/>
-        </w:rPr>
-        <w:t xml:space="preserve"> </w:t>
-      </w:r>
-      <w:proofErr w:type="spellStart"/>
-      <w:r>
-        <w:rPr>
-          <w:rFonts w:ascii="Courier New" w:hAnsi="Courier New"/>
-        </w:rPr>
-        <w:t>function</w:t>
-      </w:r>
-      <w:proofErr w:type="spellEnd"/>
-      <w:r>
-        <w:rPr>
-          <w:rFonts w:ascii="Courier New" w:hAnsi="Courier New"/>
-        </w:rPr>
-        <w:t xml:space="preserve">). Механическими сдвигами мы находим все элементы свернутого изображения, а потом разворачиваем. Так как от шума никуда не деться, то обратная свертка не обычная, а </w:t>
-      </w:r>
-      <w:proofErr w:type="spellStart"/>
-      <w:r>
-        <w:rPr>
-          <w:rFonts w:ascii="Courier New" w:hAnsi="Courier New"/>
-        </w:rPr>
-        <w:t>винеровская</w:t>
-      </w:r>
-      <w:proofErr w:type="spellEnd"/>
-      <w:r>
-        <w:rPr>
-          <w:rFonts w:ascii="Courier New" w:hAnsi="Courier New"/>
-        </w:rPr>
-        <w:t>.</w:t>
-      </w:r>
-    </w:p>
-    <w:p>
-      <w:pPr>
-        <w:pStyle w:val="a5"/>
-        <w:rPr>
-          <w:rFonts w:ascii="Courier New" w:eastAsia="Courier New" w:hAnsi="Courier New" w:cs="Courier New"/>
-        </w:rPr>
-      </w:pPr>
-    </w:p>
-    <w:p>
-      <w:pPr>
-        <w:pStyle w:val="a5"/>
-        <w:rPr>
-          <w:rFonts w:ascii="Courier New" w:eastAsia="Courier New" w:hAnsi="Courier New" w:cs="Courier New"/>
-        </w:rPr>
-      </w:pPr>
-      <w:r>
-        <w:rPr>
-          <w:rFonts w:ascii="Courier New" w:hAnsi="Courier New"/>
-        </w:rPr>
-        <w:t xml:space="preserve">Написана прошивка для </w:t>
-      </w:r>
-      <w:proofErr w:type="spellStart"/>
-      <w:r>
-        <w:rPr>
-          <w:rFonts w:ascii="Courier New" w:hAnsi="Courier New"/>
-        </w:rPr>
-        <w:t>Ардуино</w:t>
-      </w:r>
-      <w:proofErr w:type="spellEnd"/>
-      <w:r>
-        <w:rPr>
-          <w:rFonts w:ascii="Courier New" w:hAnsi="Courier New"/>
-        </w:rPr>
-        <w:t xml:space="preserve">, которая управляем шаговыми </w:t>
-      </w:r>
-      <w:proofErr w:type="gramStart"/>
-      <w:r>
-        <w:rPr>
-          <w:rFonts w:ascii="Courier New" w:hAnsi="Courier New"/>
-        </w:rPr>
-        <w:t>двигателями</w:t>
-      </w:r>
-      <w:proofErr w:type="gramEnd"/>
-      <w:r>
-        <w:rPr>
-          <w:rFonts w:ascii="Courier New" w:hAnsi="Courier New"/>
-        </w:rPr>
-        <w:t xml:space="preserve"> и получает команды по ком-порту.</w:t>
+        <w:t>Основная мысль состояла в том, что изображение мы получаем, нас не устраивает только разрешение. Увеличить разрешение можно с помощью механических движений высокой точности. Смысл такой: под нашей матрицей расчерчиваем матрицу с более мелкой клеткой и считаем, что значение пикселя в нашей матрице — это среднее значение мелких клеток, которые лежат внутри нашей. Получается, будто итоговое изображение имеет некоторые элементы оригинального изображения свернутого с PSF(point-spread function). Механическими сдвигами мы находим все элементы свернутого изображения, а потом разворачиваем. Так как от шума никуда не деться, то обратная свертка не обычная, а винеровская.</w:t>
+      </w:r>
+    </w:p>
+    <w:p>
+      <w:pPr>
+        <w:pStyle w:val="a5"/>
+        <w:rPr>
+          <w:rFonts w:ascii="Courier New" w:eastAsia="Courier New" w:hAnsi="Courier New" w:cs="Courier New"/>
+        </w:rPr>
+      </w:pPr>
+    </w:p>
+    <w:p>
+      <w:pPr>
+        <w:pStyle w:val="a5"/>
+        <w:rPr>
+          <w:rFonts w:ascii="Courier New" w:eastAsia="Courier New" w:hAnsi="Courier New" w:cs="Courier New"/>
+        </w:rPr>
+      </w:pPr>
+      <w:r>
+        <w:rPr>
+          <w:rFonts w:ascii="Courier New" w:hAnsi="Courier New"/>
+        </w:rPr>
+        <w:t>Написана прошивка для Ардуино, которая управляем шаговыми двигателями и получает команды по ком-порту.</w:t>
       </w:r>
     </w:p>
     <w:p>
@@ -303,63 +233,7 @@
         <w:rPr>
           <w:rFonts w:ascii="Courier New" w:hAnsi="Courier New"/>
         </w:rPr>
-        <w:t xml:space="preserve">1) Собирая свернутое изображение из </w:t>
-      </w:r>
-      <w:proofErr w:type="spellStart"/>
-      <w:r>
-        <w:rPr>
-          <w:rFonts w:ascii="Courier New" w:hAnsi="Courier New"/>
-        </w:rPr>
-        <w:t>сэмплов</w:t>
-      </w:r>
-      <w:proofErr w:type="spellEnd"/>
-      <w:r>
-        <w:rPr>
-          <w:rFonts w:ascii="Courier New" w:hAnsi="Courier New"/>
-        </w:rPr>
-        <w:t xml:space="preserve"> (полученное изображение при некотором значении механических сдвигов), мы </w:t>
-      </w:r>
-      <w:proofErr w:type="gramStart"/>
-      <w:r>
-        <w:rPr>
-          <w:rFonts w:ascii="Courier New" w:hAnsi="Courier New"/>
-        </w:rPr>
-        <w:t>считаем</w:t>
-      </w:r>
-      <w:proofErr w:type="gramEnd"/>
-      <w:r>
-        <w:rPr>
-          <w:rFonts w:ascii="Courier New" w:hAnsi="Courier New"/>
-        </w:rPr>
-        <w:t xml:space="preserve"> что размеры свернутого изображения = размеры </w:t>
-      </w:r>
-      <w:proofErr w:type="spellStart"/>
-      <w:r>
-        <w:rPr>
-          <w:rFonts w:ascii="Courier New" w:hAnsi="Courier New"/>
-        </w:rPr>
-        <w:t>сэмпла</w:t>
-      </w:r>
-      <w:proofErr w:type="spellEnd"/>
-      <w:r>
-        <w:rPr>
-          <w:rFonts w:ascii="Courier New" w:hAnsi="Courier New"/>
-        </w:rPr>
-        <w:t xml:space="preserve"> * размеры </w:t>
-      </w:r>
-      <w:proofErr w:type="spellStart"/>
-      <w:r>
-        <w:rPr>
-          <w:rFonts w:ascii="Courier New" w:hAnsi="Courier New"/>
-        </w:rPr>
-        <w:t>psf</w:t>
-      </w:r>
-      <w:proofErr w:type="spellEnd"/>
-      <w:r>
-        <w:rPr>
-          <w:rFonts w:ascii="Courier New" w:hAnsi="Courier New"/>
-        </w:rPr>
-        <w:t>. В случае, когда мы проделываем эту процедуру искусственно, равенство выше может и не выполняться. Поэтому для тестирования надо подбирать специальные размеры изображений. (h % k == 1)</w:t>
+        <w:t>1) Собирая свернутое изображение из сэмплов (полученное изображение при некотором значении механических сдвигов), мы считаем что размеры свернутого изображения = размеры сэмпла * размеры psf. В случае, когда мы проделываем эту процедуру искусственно, равенство выше может и не выполняться. Поэтому для тестирования надо подбирать специальные размеры изображений. (h % k == 1)</w:t>
       </w:r>
     </w:p>
     <w:p>
@@ -1732,21 +1606,7 @@
         <w:rPr>
           <w:rFonts w:ascii="Courier New" w:hAnsi="Courier New"/>
         </w:rPr>
-        <w:t xml:space="preserve">Нашел программу </w:t>
-      </w:r>
-      <w:proofErr w:type="spellStart"/>
-      <w:r>
-        <w:rPr>
-          <w:rFonts w:ascii="Courier New" w:hAnsi="Courier New"/>
-        </w:rPr>
-        <w:t>SpekCalc</w:t>
-      </w:r>
-      <w:proofErr w:type="spellEnd"/>
-      <w:r>
-        <w:rPr>
-          <w:rFonts w:ascii="Courier New" w:hAnsi="Courier New"/>
-        </w:rPr>
-        <w:t xml:space="preserve"> для расчета спектра излучение вольфрамового анода при различных разгоняющих напряжениях и фильтрах. Она выдает результаты в виде зависимости относительных интенсивностей от энергии фотонов.</w:t>
+        <w:t>Нашел программу SpekCalc для расчета спектра излучение вольфрамового анода при различных разгоняющих напряжениях и фильтрах. Она выдает результаты в виде зависимости относительных интенсивностей от энергии фотонов.</w:t>
       </w:r>
     </w:p>
     <w:p>
@@ -2324,7 +2184,6 @@
           <w:u w:val="single"/>
         </w:rPr>
       </w:pPr>
-      <w:bookmarkStart w:id="0" w:name="_GoBack"/>
       <w:r>
         <w:rPr>
           <w:rFonts w:ascii="Courier New" w:hAnsi="Courier New"/>
@@ -2333,41 +2192,26 @@
         <w:t>25.10.2016</w:t>
       </w:r>
     </w:p>
-    <w:bookmarkEnd w:id="0"/>
-    <w:p>
-      <w:pPr>
-        <w:pStyle w:val="a5"/>
-        <w:rPr>
-          <w:rFonts w:ascii="Courier New" w:eastAsia="Courier New" w:hAnsi="Courier New" w:cs="Courier New"/>
-        </w:rPr>
-      </w:pPr>
-    </w:p>
-    <w:p>
-      <w:pPr>
-        <w:pStyle w:val="a5"/>
-        <w:rPr>
-          <w:rFonts w:ascii="Courier New" w:eastAsia="Courier New" w:hAnsi="Courier New" w:cs="Courier New"/>
-        </w:rPr>
-      </w:pPr>
-      <w:r>
-        <w:rPr>
-          <w:rFonts w:ascii="Courier New" w:hAnsi="Courier New"/>
-        </w:rPr>
-        <w:t xml:space="preserve">Почему-то сегодня работал совсем не по плану, а по наитию. Пока, на самом деле, я не очень хорошо себе </w:t>
-      </w:r>
-      <w:proofErr w:type="gramStart"/>
-      <w:r>
-        <w:rPr>
-          <w:rFonts w:ascii="Courier New" w:hAnsi="Courier New"/>
-        </w:rPr>
-        <w:t>представляю</w:t>
-      </w:r>
-      <w:proofErr w:type="gramEnd"/>
-      <w:r>
-        <w:rPr>
-          <w:rFonts w:ascii="Courier New" w:hAnsi="Courier New"/>
-        </w:rPr>
-        <w:t xml:space="preserve"> как матрица превращает интенсивности в числа.</w:t>
+    <w:p>
+      <w:pPr>
+        <w:pStyle w:val="a5"/>
+        <w:rPr>
+          <w:rFonts w:ascii="Courier New" w:eastAsia="Courier New" w:hAnsi="Courier New" w:cs="Courier New"/>
+        </w:rPr>
+      </w:pPr>
+    </w:p>
+    <w:p>
+      <w:pPr>
+        <w:pStyle w:val="a5"/>
+        <w:rPr>
+          <w:rFonts w:ascii="Courier New" w:eastAsia="Courier New" w:hAnsi="Courier New" w:cs="Courier New"/>
+        </w:rPr>
+      </w:pPr>
+      <w:r>
+        <w:rPr>
+          <w:rFonts w:ascii="Courier New" w:hAnsi="Courier New"/>
+        </w:rPr>
+        <w:t>Почему-то сегодня работал совсем не по плану, а по наитию. Пока, на самом деле, я не очень хорошо себе представляю как матрица превращает интенсивности в числа.</w:t>
       </w:r>
     </w:p>
     <w:p>
@@ -2580,85 +2424,29 @@
         <w:rPr>
           <w:rFonts w:ascii="Courier New" w:hAnsi="Courier New"/>
         </w:rPr>
-        <w:t xml:space="preserve">Дополнил установку неподвижной подставкой для матрицы. Настроил с Антоном датчик таким образом, что он выдает </w:t>
-      </w:r>
-      <w:proofErr w:type="gramStart"/>
-      <w:r>
-        <w:rPr>
-          <w:rFonts w:ascii="Courier New" w:hAnsi="Courier New"/>
-        </w:rPr>
-        <w:t>более-менее одинаковые</w:t>
-      </w:r>
-      <w:proofErr w:type="gramEnd"/>
-      <w:r>
-        <w:rPr>
-          <w:rFonts w:ascii="Courier New" w:hAnsi="Courier New"/>
-        </w:rPr>
-        <w:t xml:space="preserve"> картинки. Появилась повторяемость. На волне измерил чувствительность разных пикселей для этой конфигурации и использовал ее для просмотра. В некоторых случаях, таких как тонкая фольга, чувствительность </w:t>
-      </w:r>
-      <w:proofErr w:type="gramStart"/>
-      <w:r>
-        <w:rPr>
-          <w:rFonts w:ascii="Courier New" w:hAnsi="Courier New"/>
-        </w:rPr>
-        <w:t>здорово</w:t>
-      </w:r>
-      <w:proofErr w:type="gramEnd"/>
-      <w:r>
-        <w:rPr>
-          <w:rFonts w:ascii="Courier New" w:hAnsi="Courier New"/>
-        </w:rPr>
-        <w:t xml:space="preserve"> помогает и фольгу становится видно лучше. В случае большого количества деталей или большого количества поглощенной энергии, чувствительность только мешает и размазывает картинку.</w:t>
-      </w:r>
-    </w:p>
-    <w:p>
-      <w:pPr>
-        <w:pStyle w:val="a5"/>
-        <w:rPr>
-          <w:rFonts w:ascii="Courier New" w:eastAsia="Courier New" w:hAnsi="Courier New" w:cs="Courier New"/>
-        </w:rPr>
-      </w:pPr>
-    </w:p>
-    <w:p>
-      <w:pPr>
-        <w:pStyle w:val="a5"/>
-        <w:rPr>
-          <w:rFonts w:ascii="Courier New" w:eastAsia="Courier New" w:hAnsi="Courier New" w:cs="Courier New"/>
-        </w:rPr>
-      </w:pPr>
-      <w:r>
-        <w:rPr>
-          <w:rFonts w:ascii="Courier New" w:hAnsi="Courier New"/>
-        </w:rPr>
-        <w:t>Получил первую часть условия успешной обратной свертки на размеры свернутого сигнала и размеры шаблона. Если обозначить за N размер свернутого сигнала, а за K — размер шаблона, то при K * НОД(</w:t>
-      </w:r>
-      <w:proofErr w:type="spellStart"/>
-      <w:r>
-        <w:rPr>
-          <w:rFonts w:ascii="Courier New" w:hAnsi="Courier New"/>
-        </w:rPr>
-        <w:t>N,n</w:t>
-      </w:r>
-      <w:proofErr w:type="spellEnd"/>
-      <w:r>
-        <w:rPr>
-          <w:rFonts w:ascii="Courier New" w:hAnsi="Courier New"/>
-        </w:rPr>
-        <w:t xml:space="preserve">) = N, n-й элемент DFT шаблона будет равен нулю. Чтобы защититься от этого, N не должно </w:t>
-      </w:r>
-      <w:proofErr w:type="gramStart"/>
-      <w:r>
-        <w:rPr>
-          <w:rFonts w:ascii="Courier New" w:hAnsi="Courier New"/>
-        </w:rPr>
-        <w:t>делится</w:t>
-      </w:r>
-      <w:proofErr w:type="gramEnd"/>
-      <w:r>
-        <w:rPr>
-          <w:rFonts w:ascii="Courier New" w:hAnsi="Courier New"/>
-        </w:rPr>
-        <w:t xml:space="preserve"> на K.</w:t>
+        <w:t>Дополнил установку неподвижной подставкой для матрицы. Настроил с Антоном датчик таким образом, что он выдает более-менее одинаковые картинки. Появилась повторяемость. На волне измерил чувствительность разных пикселей для этой конфигурации и использовал ее для просмотра. В некоторых случаях, таких как тонкая фольга, чувствительность здорово помогает и фольгу становится видно лучше. В случае большого количества деталей или большого количества поглощенной энергии, чувствительность только мешает и размазывает картинку.</w:t>
+      </w:r>
+    </w:p>
+    <w:p>
+      <w:pPr>
+        <w:pStyle w:val="a5"/>
+        <w:rPr>
+          <w:rFonts w:ascii="Courier New" w:eastAsia="Courier New" w:hAnsi="Courier New" w:cs="Courier New"/>
+        </w:rPr>
+      </w:pPr>
+    </w:p>
+    <w:p>
+      <w:pPr>
+        <w:pStyle w:val="a5"/>
+        <w:rPr>
+          <w:rFonts w:ascii="Courier New" w:eastAsia="Courier New" w:hAnsi="Courier New" w:cs="Courier New"/>
+        </w:rPr>
+      </w:pPr>
+      <w:r>
+        <w:rPr>
+          <w:rFonts w:ascii="Courier New" w:hAnsi="Courier New"/>
+        </w:rPr>
+        <w:t>Получил первую часть условия успешной обратной свертки на размеры свернутого сигнала и размеры шаблона. Если обозначить за N размер свернутого сигнала, а за K — размер шаблона, то при K * НОД(N,n) = N, n-й элемент DFT шаблона будет равен нулю. Чтобы защититься от этого, N не должно делится на K.</w:t>
       </w:r>
     </w:p>
     <w:p>
@@ -2708,21 +2496,7 @@
         <w:rPr>
           <w:rFonts w:ascii="Courier New" w:hAnsi="Courier New"/>
         </w:rPr>
-        <w:t xml:space="preserve">• Учесть возможное влияние </w:t>
-      </w:r>
-      <w:proofErr w:type="spellStart"/>
-      <w:r>
-        <w:rPr>
-          <w:rFonts w:ascii="Courier New" w:hAnsi="Courier New"/>
-        </w:rPr>
-        <w:t>двумерности</w:t>
-      </w:r>
-      <w:proofErr w:type="spellEnd"/>
-      <w:r>
-        <w:rPr>
-          <w:rFonts w:ascii="Courier New" w:hAnsi="Courier New"/>
-        </w:rPr>
-        <w:t xml:space="preserve"> сигнала</w:t>
+        <w:t>• Учесть возможное влияние двумерности сигнала</w:t>
       </w:r>
     </w:p>
     <w:p>
@@ -2806,93 +2580,51 @@
         <w:rPr>
           <w:rFonts w:ascii="Courier New" w:hAnsi="Courier New"/>
         </w:rPr>
-        <w:t xml:space="preserve">Обсудил с Андреем Владимировичем возможность уменьшения разгоняющего напряжения в рентгеновской трубке. Нужно будет обратиться к Юрию Ивановичу, чтобы он нарисовал схему работы трубки и указал </w:t>
-      </w:r>
-      <w:proofErr w:type="gramStart"/>
-      <w:r>
-        <w:rPr>
-          <w:rFonts w:ascii="Courier New" w:hAnsi="Courier New"/>
-        </w:rPr>
-        <w:t>на те</w:t>
-      </w:r>
-      <w:proofErr w:type="gramEnd"/>
-      <w:r>
-        <w:rPr>
-          <w:rFonts w:ascii="Courier New" w:hAnsi="Courier New"/>
-        </w:rPr>
-        <w:t xml:space="preserve"> вещи, которые можно поменять извне.</w:t>
-      </w:r>
-    </w:p>
-    <w:p>
-      <w:pPr>
-        <w:pStyle w:val="a5"/>
-        <w:rPr>
-          <w:rFonts w:ascii="Courier New" w:eastAsia="Courier New" w:hAnsi="Courier New" w:cs="Courier New"/>
-        </w:rPr>
-      </w:pPr>
-    </w:p>
-    <w:p>
-      <w:pPr>
-        <w:pStyle w:val="a5"/>
-        <w:rPr>
-          <w:rFonts w:ascii="Courier New" w:eastAsia="Courier New" w:hAnsi="Courier New" w:cs="Courier New"/>
-        </w:rPr>
-      </w:pPr>
-      <w:r>
-        <w:rPr>
-          <w:rFonts w:ascii="Courier New" w:hAnsi="Courier New"/>
-        </w:rPr>
-        <w:t>Получил первую часть условия успешной обратной свертки на размеры свернутого сигнала и размеры шаблона. Она появляется из-за возможной цикличности точек на комплексной плоскости. Во вчерашних обозначениях, при НОД(N,K) * НОД(</w:t>
-      </w:r>
-      <w:proofErr w:type="spellStart"/>
-      <w:r>
-        <w:rPr>
-          <w:rFonts w:ascii="Courier New" w:hAnsi="Courier New"/>
-        </w:rPr>
-        <w:t>N,n</w:t>
-      </w:r>
-      <w:proofErr w:type="spellEnd"/>
-      <w:r>
-        <w:rPr>
-          <w:rFonts w:ascii="Courier New" w:hAnsi="Courier New"/>
-        </w:rPr>
-        <w:t>) = N, n-й элемент DFT шаблона будет равен нулю. Чтобы защититься от этого, N не должно иметь общих делителей с K.</w:t>
-      </w:r>
-    </w:p>
-    <w:p>
-      <w:pPr>
-        <w:pStyle w:val="a5"/>
-        <w:rPr>
-          <w:rFonts w:ascii="Courier New" w:eastAsia="Courier New" w:hAnsi="Courier New" w:cs="Courier New"/>
-        </w:rPr>
-      </w:pPr>
-    </w:p>
-    <w:p>
-      <w:pPr>
-        <w:pStyle w:val="a5"/>
-        <w:rPr>
-          <w:rFonts w:ascii="Courier New" w:eastAsia="Courier New" w:hAnsi="Courier New" w:cs="Courier New"/>
-        </w:rPr>
-      </w:pPr>
-      <w:r>
-        <w:rPr>
-          <w:rFonts w:ascii="Courier New" w:hAnsi="Courier New"/>
-        </w:rPr>
-        <w:t xml:space="preserve">Эта формула интуитивная, слегка проверенная на простых наборах. Было бы </w:t>
-      </w:r>
-      <w:proofErr w:type="gramStart"/>
-      <w:r>
-        <w:rPr>
-          <w:rFonts w:ascii="Courier New" w:hAnsi="Courier New"/>
-        </w:rPr>
-        <w:t>здорово</w:t>
-      </w:r>
-      <w:proofErr w:type="gramEnd"/>
-      <w:r>
-        <w:rPr>
-          <w:rFonts w:ascii="Courier New" w:hAnsi="Courier New"/>
-        </w:rPr>
-        <w:t xml:space="preserve"> ее доказать.</w:t>
+        <w:t>Обсудил с Андреем Владимировичем возможность уменьшения разгоняющего напряжения в рентгеновской трубке. Нужно будет обратиться к Юрию Ивановичу, чтобы он нарисовал схему работы трубки и указал на те вещи, которые можно поменять извне.</w:t>
+      </w:r>
+    </w:p>
+    <w:p>
+      <w:pPr>
+        <w:pStyle w:val="a5"/>
+        <w:rPr>
+          <w:rFonts w:ascii="Courier New" w:eastAsia="Courier New" w:hAnsi="Courier New" w:cs="Courier New"/>
+        </w:rPr>
+      </w:pPr>
+    </w:p>
+    <w:p>
+      <w:pPr>
+        <w:pStyle w:val="a5"/>
+        <w:rPr>
+          <w:rFonts w:ascii="Courier New" w:eastAsia="Courier New" w:hAnsi="Courier New" w:cs="Courier New"/>
+        </w:rPr>
+      </w:pPr>
+      <w:r>
+        <w:rPr>
+          <w:rFonts w:ascii="Courier New" w:hAnsi="Courier New"/>
+        </w:rPr>
+        <w:t>Получил первую часть условия успешной обратной свертки на размеры свернутого сигнала и размеры шаблона. Она появляется из-за возможной цикличности точек на комплексной плоскости. Во вчерашних обозначениях, при НОД(N,K) * НОД(N,n) = N, n-й элемент DFT шаблона будет равен нулю. Чтобы защититься от этого, N не должно иметь общих делителей с K.</w:t>
+      </w:r>
+    </w:p>
+    <w:p>
+      <w:pPr>
+        <w:pStyle w:val="a5"/>
+        <w:rPr>
+          <w:rFonts w:ascii="Courier New" w:eastAsia="Courier New" w:hAnsi="Courier New" w:cs="Courier New"/>
+        </w:rPr>
+      </w:pPr>
+    </w:p>
+    <w:p>
+      <w:pPr>
+        <w:pStyle w:val="a5"/>
+        <w:rPr>
+          <w:rFonts w:ascii="Courier New" w:eastAsia="Courier New" w:hAnsi="Courier New" w:cs="Courier New"/>
+        </w:rPr>
+      </w:pPr>
+      <w:r>
+        <w:rPr>
+          <w:rFonts w:ascii="Courier New" w:hAnsi="Courier New"/>
+        </w:rPr>
+        <w:t>Эта формула интуитивная, слегка проверенная на простых наборах. Было бы здорово ее доказать.</w:t>
       </w:r>
     </w:p>
     <w:p>
@@ -3049,99 +2781,29 @@
         <w:rPr>
           <w:rFonts w:ascii="Courier New" w:hAnsi="Courier New"/>
         </w:rPr>
-        <w:t xml:space="preserve">Подытожил все свои алгоритмические изыскания пятью экспериментами в </w:t>
-      </w:r>
-      <w:proofErr w:type="spellStart"/>
-      <w:r>
-        <w:rPr>
-          <w:rFonts w:ascii="Courier New" w:hAnsi="Courier New"/>
-        </w:rPr>
-        <w:t>питоновском</w:t>
-      </w:r>
-      <w:proofErr w:type="spellEnd"/>
-      <w:r>
-        <w:rPr>
-          <w:rFonts w:ascii="Courier New" w:hAnsi="Courier New"/>
-        </w:rPr>
-        <w:t xml:space="preserve"> блокноте. Удается разбить изображение на </w:t>
-      </w:r>
-      <w:proofErr w:type="spellStart"/>
-      <w:r>
-        <w:rPr>
-          <w:rFonts w:ascii="Courier New" w:hAnsi="Courier New"/>
-        </w:rPr>
-        <w:t>сэмплы</w:t>
-      </w:r>
-      <w:proofErr w:type="spellEnd"/>
-      <w:r>
-        <w:rPr>
-          <w:rFonts w:ascii="Courier New" w:hAnsi="Courier New"/>
-        </w:rPr>
-        <w:t>, сохранить их на диск, прочитать и восстановить изображение даже при наличии шума.</w:t>
-      </w:r>
-    </w:p>
-    <w:p>
-      <w:pPr>
-        <w:pStyle w:val="a5"/>
-        <w:rPr>
-          <w:rFonts w:ascii="Courier New" w:hAnsi="Courier New"/>
-        </w:rPr>
-      </w:pPr>
-    </w:p>
-    <w:p>
-      <w:pPr>
-        <w:pStyle w:val="a5"/>
-        <w:rPr>
-          <w:rFonts w:ascii="Courier New" w:hAnsi="Courier New"/>
-        </w:rPr>
-      </w:pPr>
-      <w:r>
-        <w:rPr>
-          <w:rFonts w:ascii="Courier New" w:hAnsi="Courier New"/>
-        </w:rPr>
-        <w:t xml:space="preserve">Написал функции чтения </w:t>
-      </w:r>
-      <w:proofErr w:type="spellStart"/>
-      <w:r>
-        <w:rPr>
-          <w:rFonts w:ascii="Courier New" w:hAnsi="Courier New"/>
-        </w:rPr>
-        <w:t>сэмплов</w:t>
-      </w:r>
-      <w:proofErr w:type="spellEnd"/>
-      <w:r>
-        <w:rPr>
-          <w:rFonts w:ascii="Courier New" w:hAnsi="Courier New"/>
-        </w:rPr>
-        <w:t xml:space="preserve"> с диска и свертки из </w:t>
-      </w:r>
-      <w:proofErr w:type="spellStart"/>
-      <w:r>
-        <w:rPr>
-          <w:rFonts w:ascii="Courier New" w:hAnsi="Courier New"/>
-        </w:rPr>
-        <w:t>сэмплов</w:t>
-      </w:r>
-      <w:proofErr w:type="spellEnd"/>
-      <w:r>
-        <w:rPr>
-          <w:rFonts w:ascii="Courier New" w:hAnsi="Courier New"/>
-        </w:rPr>
-        <w:t xml:space="preserve"> на</w:t>
-      </w:r>
-      <w:proofErr w:type="gramStart"/>
-      <w:r>
-        <w:rPr>
-          <w:rFonts w:ascii="Courier New" w:hAnsi="Courier New"/>
-        </w:rPr>
-        <w:t xml:space="preserve"> С</w:t>
-      </w:r>
-      <w:proofErr w:type="gramEnd"/>
-      <w:r>
-        <w:rPr>
-          <w:rFonts w:ascii="Courier New" w:hAnsi="Courier New"/>
-        </w:rPr>
-        <w:t>++. Это первая часть работы по тестированию.</w:t>
+        <w:t>Подытожил все свои алгоритмические изыскания пятью экспериментами в питоновском блокноте. Удается разбить изображение на сэмплы, сохранить их на диск, прочитать и восстановить изображение даже при наличии шума.</w:t>
+      </w:r>
+    </w:p>
+    <w:p>
+      <w:pPr>
+        <w:pStyle w:val="a5"/>
+        <w:rPr>
+          <w:rFonts w:ascii="Courier New" w:hAnsi="Courier New"/>
+        </w:rPr>
+      </w:pPr>
+    </w:p>
+    <w:p>
+      <w:pPr>
+        <w:pStyle w:val="a5"/>
+        <w:rPr>
+          <w:rFonts w:ascii="Courier New" w:hAnsi="Courier New"/>
+        </w:rPr>
+      </w:pPr>
+      <w:r>
+        <w:rPr>
+          <w:rFonts w:ascii="Courier New" w:hAnsi="Courier New"/>
+        </w:rPr>
+        <w:t>Написал функции чтения сэмплов с диска и свертки из сэмплов на С++. Это первая часть работы по тестированию.</w:t>
       </w:r>
     </w:p>
     <w:p>
@@ -3203,21 +2865,7 @@
         <w:rPr>
           <w:rFonts w:ascii="Courier New" w:hAnsi="Courier New"/>
         </w:rPr>
-        <w:t>Реализовать обратную свертку на</w:t>
-      </w:r>
-      <w:proofErr w:type="gramStart"/>
-      <w:r>
-        <w:rPr>
-          <w:rFonts w:ascii="Courier New" w:hAnsi="Courier New"/>
-        </w:rPr>
-        <w:t xml:space="preserve"> С</w:t>
-      </w:r>
-      <w:proofErr w:type="gramEnd"/>
-      <w:r>
-        <w:rPr>
-          <w:rFonts w:ascii="Courier New" w:hAnsi="Courier New"/>
-        </w:rPr>
-        <w:t>++</w:t>
+        <w:t>Реализовать обратную свертку на С++</w:t>
       </w:r>
     </w:p>
     <w:p>
@@ -3235,21 +2883,7 @@
         <w:rPr>
           <w:rFonts w:ascii="Courier New" w:hAnsi="Courier New"/>
         </w:rPr>
-        <w:t xml:space="preserve">Протестировать </w:t>
-      </w:r>
-      <w:proofErr w:type="gramStart"/>
-      <w:r>
-        <w:rPr>
-          <w:rFonts w:ascii="Courier New" w:hAnsi="Courier New"/>
-        </w:rPr>
-        <w:t>алгоритм</w:t>
-      </w:r>
-      <w:proofErr w:type="gramEnd"/>
-      <w:r>
-        <w:rPr>
-          <w:rFonts w:ascii="Courier New" w:hAnsi="Courier New"/>
-        </w:rPr>
-        <w:t xml:space="preserve"> вручную запихивая картинки</w:t>
+        <w:t>Протестировать алгоритм вручную запихивая картинки</w:t>
       </w:r>
       <w:r>
         <w:rPr>
@@ -3325,23 +2959,8 @@
         <w:rPr>
           <w:rFonts w:ascii="Courier New" w:hAnsi="Courier New"/>
         </w:rPr>
-        <w:t>Целый день потратил на функцию обратной свертки на</w:t>
-      </w:r>
-      <w:proofErr w:type="gramStart"/>
-      <w:r>
-        <w:rPr>
-          <w:rFonts w:ascii="Courier New" w:hAnsi="Courier New"/>
-        </w:rPr>
-        <w:t xml:space="preserve"> С</w:t>
-      </w:r>
-      <w:proofErr w:type="gramEnd"/>
-      <w:r>
-        <w:rPr>
-          <w:rFonts w:ascii="Courier New" w:hAnsi="Courier New"/>
-        </w:rPr>
-        <w:t xml:space="preserve">++, но все-таки написал. А все из-за </w:t>
-      </w:r>
-      <w:proofErr w:type="spellStart"/>
+        <w:t xml:space="preserve">Целый день потратил на функцию обратной свертки на С++, но все-таки написал. А все из-за </w:t>
+      </w:r>
       <w:r>
         <w:rPr>
           <w:rFonts w:ascii="Courier New" w:hAnsi="Courier New"/>
@@ -3349,7 +2968,6 @@
         </w:rPr>
         <w:t>OpenCV</w:t>
       </w:r>
-      <w:proofErr w:type="spellEnd"/>
       <w:r>
         <w:rPr>
           <w:rFonts w:ascii="Courier New" w:hAnsi="Courier New"/>
@@ -3384,7 +3002,6 @@
         </w:rPr>
         <w:t xml:space="preserve">Пришлось перейти из </w:t>
       </w:r>
-      <w:proofErr w:type="spellStart"/>
       <w:r>
         <w:rPr>
           <w:rFonts w:ascii="Courier New" w:eastAsia="Courier New" w:hAnsi="Courier New" w:cs="Courier New"/>
@@ -3392,7 +3009,6 @@
         </w:rPr>
         <w:t>QtCreator</w:t>
       </w:r>
-      <w:proofErr w:type="spellEnd"/>
       <w:r>
         <w:rPr>
           <w:rFonts w:ascii="Courier New" w:eastAsia="Courier New" w:hAnsi="Courier New" w:cs="Courier New"/>
@@ -3488,22 +3104,378 @@
         <w:rPr>
           <w:rFonts w:ascii="Courier New" w:hAnsi="Courier New"/>
         </w:rPr>
-        <w:t xml:space="preserve">Протестировать </w:t>
-      </w:r>
-      <w:proofErr w:type="gramStart"/>
-      <w:r>
-        <w:rPr>
-          <w:rFonts w:ascii="Courier New" w:hAnsi="Courier New"/>
-        </w:rPr>
-        <w:t>алгоритм</w:t>
-      </w:r>
-      <w:proofErr w:type="gramEnd"/>
-      <w:r>
-        <w:rPr>
-          <w:rFonts w:ascii="Courier New" w:hAnsi="Courier New"/>
-        </w:rPr>
-        <w:t xml:space="preserve"> вручную запихивая картинки в папку</w:t>
-      </w:r>
+        <w:t>Протестировать алгоритм вручную запихивая картинки в папку</w:t>
+      </w:r>
+    </w:p>
+    <w:p>
+      <w:pPr>
+        <w:pStyle w:val="a5"/>
+        <w:rPr>
+          <w:rFonts w:ascii="Courier New" w:hAnsi="Courier New"/>
+          <w:lang w:val="en-US"/>
+        </w:rPr>
+      </w:pPr>
+    </w:p>
+    <w:p>
+      <w:pPr>
+        <w:pStyle w:val="a5"/>
+        <w:rPr>
+          <w:rFonts w:ascii="Courier New" w:hAnsi="Courier New"/>
+          <w:lang w:val="en-US"/>
+        </w:rPr>
+      </w:pPr>
+    </w:p>
+    <w:p>
+      <w:pPr>
+        <w:pStyle w:val="a5"/>
+        <w:rPr>
+          <w:rFonts w:ascii="Courier New" w:hAnsi="Courier New"/>
+          <w:lang w:val="en-US"/>
+        </w:rPr>
+      </w:pPr>
+    </w:p>
+    <w:p>
+      <w:pPr>
+        <w:pStyle w:val="a5"/>
+        <w:rPr>
+          <w:rFonts w:ascii="Courier New" w:hAnsi="Courier New"/>
+          <w:lang w:val="en-US"/>
+        </w:rPr>
+      </w:pPr>
+    </w:p>
+    <w:p>
+      <w:pPr>
+        <w:pStyle w:val="a5"/>
+        <w:rPr>
+          <w:rFonts w:ascii="Courier New" w:hAnsi="Courier New"/>
+          <w:u w:val="single"/>
+          <w:lang w:val="en-US"/>
+        </w:rPr>
+      </w:pPr>
+      <w:r>
+        <w:rPr>
+          <w:rFonts w:ascii="Courier New" w:hAnsi="Courier New"/>
+          <w:u w:val="single"/>
+          <w:lang w:val="en-US"/>
+        </w:rPr>
+        <w:t>02.11.2016</w:t>
+      </w:r>
+    </w:p>
+    <w:p>
+      <w:pPr>
+        <w:pStyle w:val="a5"/>
+        <w:rPr>
+          <w:rFonts w:ascii="Courier New" w:hAnsi="Courier New"/>
+          <w:lang w:val="en-US"/>
+        </w:rPr>
+      </w:pPr>
+    </w:p>
+    <w:p>
+      <w:pPr>
+        <w:pStyle w:val="a5"/>
+        <w:rPr>
+          <w:rFonts w:ascii="Courier New" w:hAnsi="Courier New"/>
+        </w:rPr>
+      </w:pPr>
+      <w:r>
+        <w:rPr>
+          <w:rFonts w:ascii="Courier New" w:hAnsi="Courier New"/>
+        </w:rPr>
+        <w:t xml:space="preserve">Оказывается, и целого вчерашнего дня было мало. Потому что все равно пропустил ошибку, из-за неудачного тестового примера конечно. В итоге ошибку исправил: я не заметил, что </w:t>
+      </w:r>
+      <w:r>
+        <w:rPr>
+          <w:rFonts w:ascii="Courier New" w:hAnsi="Courier New"/>
+          <w:lang w:val="en-US"/>
+        </w:rPr>
+        <w:t>mag</w:t>
+      </w:r>
+      <w:r>
+        <w:rPr>
+          <w:rFonts w:ascii="Courier New" w:hAnsi="Courier New"/>
+        </w:rPr>
+        <w:t>(</w:t>
+      </w:r>
+      <w:r>
+        <w:rPr>
+          <w:rFonts w:ascii="Courier New" w:hAnsi="Courier New"/>
+          <w:lang w:val="en-US"/>
+        </w:rPr>
+        <w:t>z</w:t>
+      </w:r>
+      <w:r>
+        <w:rPr>
+          <w:rFonts w:ascii="Courier New" w:hAnsi="Courier New"/>
+        </w:rPr>
+        <w:t xml:space="preserve">) != </w:t>
+      </w:r>
+      <w:r>
+        <w:rPr>
+          <w:rFonts w:ascii="Courier New" w:hAnsi="Courier New"/>
+          <w:lang w:val="en-US"/>
+        </w:rPr>
+        <w:t>z</w:t>
+      </w:r>
+      <w:r>
+        <w:rPr>
+          <w:rFonts w:ascii="Courier New" w:hAnsi="Courier New"/>
+        </w:rPr>
+        <w:t xml:space="preserve"> * </w:t>
+      </w:r>
+      <w:r>
+        <w:rPr>
+          <w:rFonts w:ascii="Courier New" w:hAnsi="Courier New"/>
+          <w:lang w:val="en-US"/>
+        </w:rPr>
+        <w:t>conj</w:t>
+      </w:r>
+      <w:r>
+        <w:rPr>
+          <w:rFonts w:ascii="Courier New" w:hAnsi="Courier New"/>
+        </w:rPr>
+        <w:t>(</w:t>
+      </w:r>
+      <w:r>
+        <w:rPr>
+          <w:rFonts w:ascii="Courier New" w:hAnsi="Courier New"/>
+          <w:lang w:val="en-US"/>
+        </w:rPr>
+        <w:t>z</w:t>
+      </w:r>
+      <w:r>
+        <w:rPr>
+          <w:rFonts w:ascii="Courier New" w:hAnsi="Courier New"/>
+        </w:rPr>
+        <w:t>).</w:t>
+      </w:r>
+    </w:p>
+    <w:p>
+      <w:pPr>
+        <w:pStyle w:val="a5"/>
+        <w:rPr>
+          <w:rFonts w:ascii="Courier New" w:hAnsi="Courier New"/>
+          <w:lang w:val="en-US"/>
+        </w:rPr>
+      </w:pPr>
+    </w:p>
+    <w:p>
+      <w:pPr>
+        <w:pStyle w:val="a5"/>
+        <w:rPr>
+          <w:rFonts w:ascii="Courier New" w:hAnsi="Courier New"/>
+        </w:rPr>
+      </w:pPr>
+      <w:r>
+        <w:rPr>
+          <w:rFonts w:ascii="Courier New" w:hAnsi="Courier New"/>
+        </w:rPr>
+        <w:t>Написал скриптик для генерации сэмплов. Провел различные тесты благодаря ему.</w:t>
+      </w:r>
+      <w:r>
+        <w:rPr>
+          <w:rFonts w:ascii="Courier New" w:hAnsi="Courier New"/>
+        </w:rPr>
+        <w:t xml:space="preserve"> В том числе и естественный режим с появлением картинок в папке, будто от датчика.</w:t>
+      </w:r>
+    </w:p>
+    <w:p>
+      <w:pPr>
+        <w:pStyle w:val="a5"/>
+        <w:rPr>
+          <w:rFonts w:ascii="Courier New" w:hAnsi="Courier New"/>
+        </w:rPr>
+      </w:pPr>
+    </w:p>
+    <w:p>
+      <w:pPr>
+        <w:pStyle w:val="a5"/>
+        <w:rPr>
+          <w:rFonts w:ascii="Courier New" w:hAnsi="Courier New"/>
+        </w:rPr>
+      </w:pPr>
+      <w:r>
+        <w:rPr>
+          <w:rFonts w:ascii="Courier New" w:hAnsi="Courier New"/>
+        </w:rPr>
+        <w:t>Дальнейшие планы:</w:t>
+      </w:r>
+    </w:p>
+    <w:p>
+      <w:pPr>
+        <w:pStyle w:val="a5"/>
+        <w:numPr>
+          <w:ilvl w:val="0"/>
+          <w:numId w:val="2"/>
+        </w:numPr>
+        <w:rPr>
+          <w:rFonts w:ascii="Courier New" w:hAnsi="Courier New"/>
+        </w:rPr>
+      </w:pPr>
+      <w:r>
+        <w:rPr>
+          <w:rFonts w:ascii="Courier New" w:hAnsi="Courier New"/>
+        </w:rPr>
+        <w:t>Мелкие правки интерфейса, но не слишком большие, чтобы не тратить время</w:t>
+      </w:r>
+    </w:p>
+    <w:p>
+      <w:pPr>
+        <w:pStyle w:val="a5"/>
+        <w:numPr>
+          <w:ilvl w:val="0"/>
+          <w:numId w:val="2"/>
+        </w:numPr>
+        <w:rPr>
+          <w:rFonts w:ascii="Courier New" w:hAnsi="Courier New"/>
+        </w:rPr>
+      </w:pPr>
+      <w:r>
+        <w:rPr>
+          <w:rFonts w:ascii="Courier New" w:hAnsi="Courier New"/>
+        </w:rPr>
+        <w:t>Подталкивание старших товарищей в сторону, в которую мне нужно. Ведь я жду столик и схему управления рентгеновской трубкой.</w:t>
+      </w:r>
+    </w:p>
+    <w:p>
+      <w:pPr>
+        <w:pStyle w:val="a5"/>
+        <w:rPr>
+          <w:rFonts w:ascii="Courier New" w:hAnsi="Courier New"/>
+        </w:rPr>
+      </w:pPr>
+    </w:p>
+    <w:p>
+      <w:pPr>
+        <w:pStyle w:val="a5"/>
+        <w:rPr>
+          <w:rFonts w:ascii="Courier New" w:hAnsi="Courier New"/>
+        </w:rPr>
+      </w:pPr>
+    </w:p>
+    <w:p>
+      <w:pPr>
+        <w:pStyle w:val="a5"/>
+        <w:rPr>
+          <w:rFonts w:ascii="Courier New" w:hAnsi="Courier New"/>
+        </w:rPr>
+      </w:pPr>
+    </w:p>
+    <w:p>
+      <w:pPr>
+        <w:pStyle w:val="a5"/>
+        <w:rPr>
+          <w:rFonts w:ascii="Courier New" w:hAnsi="Courier New"/>
+        </w:rPr>
+      </w:pPr>
+    </w:p>
+    <w:p>
+      <w:pPr>
+        <w:pStyle w:val="a5"/>
+        <w:rPr>
+          <w:rFonts w:ascii="Courier New" w:hAnsi="Courier New"/>
+        </w:rPr>
+      </w:pPr>
+    </w:p>
+    <w:p>
+      <w:pPr>
+        <w:pStyle w:val="a5"/>
+        <w:rPr>
+          <w:rFonts w:ascii="Courier New" w:hAnsi="Courier New"/>
+          <w:u w:val="single"/>
+        </w:rPr>
+      </w:pPr>
+      <w:r>
+        <w:rPr>
+          <w:rFonts w:ascii="Courier New" w:hAnsi="Courier New"/>
+          <w:u w:val="single"/>
+        </w:rPr>
+        <w:lastRenderedPageBreak/>
+        <w:t>03.11.2016</w:t>
+      </w:r>
+      <w:r>
+        <w:rPr>
+          <w:rFonts w:ascii="Courier New" w:hAnsi="Courier New"/>
+          <w:u w:val="single"/>
+        </w:rPr>
+        <w:t xml:space="preserve"> </w:t>
+      </w:r>
+    </w:p>
+    <w:p>
+      <w:pPr>
+        <w:pStyle w:val="a5"/>
+        <w:rPr>
+          <w:rFonts w:ascii="Courier New" w:hAnsi="Courier New"/>
+          <w:u w:val="single"/>
+        </w:rPr>
+      </w:pPr>
+    </w:p>
+    <w:p>
+      <w:pPr>
+        <w:pStyle w:val="a5"/>
+        <w:rPr>
+          <w:rFonts w:ascii="Courier New" w:hAnsi="Courier New"/>
+        </w:rPr>
+      </w:pPr>
+      <w:r>
+        <w:rPr>
+          <w:rFonts w:ascii="Courier New" w:hAnsi="Courier New"/>
+        </w:rPr>
+        <w:t>Сегодня было мало работы по «Лучу». Добавил строку статуса. Добавил задержку в генерацию сэмплов и тестирование теперь совсем похоже на реальный процесс.</w:t>
+      </w:r>
+    </w:p>
+    <w:p>
+      <w:pPr>
+        <w:pStyle w:val="a5"/>
+        <w:rPr>
+          <w:rFonts w:ascii="Courier New" w:hAnsi="Courier New"/>
+        </w:rPr>
+      </w:pPr>
+    </w:p>
+    <w:p>
+      <w:pPr>
+        <w:pStyle w:val="a5"/>
+        <w:rPr>
+          <w:rFonts w:ascii="Courier New" w:hAnsi="Courier New"/>
+        </w:rPr>
+      </w:pPr>
+      <w:r>
+        <w:rPr>
+          <w:rFonts w:ascii="Courier New" w:hAnsi="Courier New"/>
+        </w:rPr>
+        <w:t>Проверил как обстоят дела у Юрия Ивановича и у Андрея Владимировича. Это для меня самое трудное. Но все-таки и здесь есть подвижки: некоторый контакт установлен.</w:t>
+      </w:r>
+    </w:p>
+    <w:p>
+      <w:pPr>
+        <w:pStyle w:val="a5"/>
+        <w:rPr>
+          <w:rFonts w:ascii="Courier New" w:hAnsi="Courier New"/>
+        </w:rPr>
+      </w:pPr>
+    </w:p>
+    <w:p>
+      <w:pPr>
+        <w:pStyle w:val="a5"/>
+        <w:rPr>
+          <w:rFonts w:ascii="Courier New" w:hAnsi="Courier New"/>
+        </w:rPr>
+      </w:pPr>
+      <w:r>
+        <w:rPr>
+          <w:rFonts w:ascii="Courier New" w:hAnsi="Courier New"/>
+        </w:rPr>
+        <w:t>Сегодня начал заниматься эллипсом, так что будет меньше записей. Но когда сдвинутся дела у старших, я сразу же возобновлю и свои действия.</w:t>
+      </w:r>
+      <w:bookmarkStart w:id="0" w:name="_GoBack"/>
+      <w:bookmarkEnd w:id="0"/>
+    </w:p>
+    <w:p>
+      <w:pPr>
+        <w:pStyle w:val="a5"/>
+        <w:rPr>
+          <w:rFonts w:ascii="Courier New" w:hAnsi="Courier New"/>
+        </w:rPr>
+      </w:pPr>
     </w:p>
     <w:p>
       <w:pPr>
@@ -3609,7 +3581,7 @@
   <w:abstractNum w:abstractNumId="0">
     <w:nsid w:val="2DC06990"/>
     <w:multiLevelType w:val="hybridMultilevel"/>
-    <w:tmpl w:val="14A2EC58"/>
+    <w:tmpl w:val="74B23EC0"/>
     <w:lvl w:ilvl="0" w:tplc="04190001">
       <w:start w:val="1"/>
       <w:numFmt w:val="bullet"/>

</xml_diff>

<commit_message>
Lab notes til 11.11.2016
</commit_message>
<xml_diff>
--- a/lab_notebook.docx
+++ b/lab_notebook.docx
@@ -3112,140 +3112,133 @@
         <w:pStyle w:val="a5"/>
         <w:rPr>
           <w:rFonts w:ascii="Courier New" w:hAnsi="Courier New"/>
+        </w:rPr>
+      </w:pPr>
+    </w:p>
+    <w:p>
+      <w:pPr>
+        <w:pStyle w:val="a5"/>
+        <w:rPr>
+          <w:rFonts w:ascii="Courier New" w:hAnsi="Courier New"/>
+        </w:rPr>
+      </w:pPr>
+    </w:p>
+    <w:p>
+      <w:pPr>
+        <w:pStyle w:val="a5"/>
+        <w:rPr>
+          <w:rFonts w:ascii="Courier New" w:hAnsi="Courier New"/>
+        </w:rPr>
+      </w:pPr>
+    </w:p>
+    <w:p>
+      <w:pPr>
+        <w:pStyle w:val="a5"/>
+        <w:rPr>
+          <w:rFonts w:ascii="Courier New" w:hAnsi="Courier New"/>
+        </w:rPr>
+      </w:pPr>
+    </w:p>
+    <w:p>
+      <w:pPr>
+        <w:pStyle w:val="a5"/>
+        <w:rPr>
+          <w:rFonts w:ascii="Courier New" w:hAnsi="Courier New"/>
+          <w:u w:val="single"/>
+        </w:rPr>
+      </w:pPr>
+      <w:r>
+        <w:rPr>
+          <w:rFonts w:ascii="Courier New" w:hAnsi="Courier New"/>
+          <w:u w:val="single"/>
+        </w:rPr>
+        <w:t>02.11.2016</w:t>
+      </w:r>
+    </w:p>
+    <w:p>
+      <w:pPr>
+        <w:pStyle w:val="a5"/>
+        <w:rPr>
+          <w:rFonts w:ascii="Courier New" w:hAnsi="Courier New"/>
+        </w:rPr>
+      </w:pPr>
+    </w:p>
+    <w:p>
+      <w:pPr>
+        <w:pStyle w:val="a5"/>
+        <w:rPr>
+          <w:rFonts w:ascii="Courier New" w:hAnsi="Courier New"/>
+        </w:rPr>
+      </w:pPr>
+      <w:r>
+        <w:rPr>
+          <w:rFonts w:ascii="Courier New" w:hAnsi="Courier New"/>
+        </w:rPr>
+        <w:t xml:space="preserve">Оказывается, и целого вчерашнего дня было мало. Потому что все равно пропустил ошибку, из-за неудачного тестового примера конечно. В итоге ошибку исправил: я не заметил, что </w:t>
+      </w:r>
+      <w:r>
+        <w:rPr>
+          <w:rFonts w:ascii="Courier New" w:hAnsi="Courier New"/>
           <w:lang w:val="en-US"/>
         </w:rPr>
-      </w:pPr>
-    </w:p>
-    <w:p>
-      <w:pPr>
-        <w:pStyle w:val="a5"/>
+        <w:t>mag</w:t>
+      </w:r>
+      <w:r>
+        <w:rPr>
+          <w:rFonts w:ascii="Courier New" w:hAnsi="Courier New"/>
+        </w:rPr>
+        <w:t>(</w:t>
+      </w:r>
+      <w:r>
         <w:rPr>
           <w:rFonts w:ascii="Courier New" w:hAnsi="Courier New"/>
           <w:lang w:val="en-US"/>
         </w:rPr>
-      </w:pPr>
-    </w:p>
-    <w:p>
-      <w:pPr>
-        <w:pStyle w:val="a5"/>
+        <w:t>z</w:t>
+      </w:r>
+      <w:r>
+        <w:rPr>
+          <w:rFonts w:ascii="Courier New" w:hAnsi="Courier New"/>
+        </w:rPr>
+        <w:t xml:space="preserve">) != </w:t>
+      </w:r>
+      <w:r>
         <w:rPr>
           <w:rFonts w:ascii="Courier New" w:hAnsi="Courier New"/>
           <w:lang w:val="en-US"/>
         </w:rPr>
-      </w:pPr>
-    </w:p>
-    <w:p>
-      <w:pPr>
-        <w:pStyle w:val="a5"/>
+        <w:t>z</w:t>
+      </w:r>
+      <w:r>
+        <w:rPr>
+          <w:rFonts w:ascii="Courier New" w:hAnsi="Courier New"/>
+        </w:rPr>
+        <w:t xml:space="preserve"> * </w:t>
+      </w:r>
+      <w:r>
         <w:rPr>
           <w:rFonts w:ascii="Courier New" w:hAnsi="Courier New"/>
           <w:lang w:val="en-US"/>
         </w:rPr>
-      </w:pPr>
-    </w:p>
-    <w:p>
-      <w:pPr>
-        <w:pStyle w:val="a5"/>
-        <w:rPr>
-          <w:rFonts w:ascii="Courier New" w:hAnsi="Courier New"/>
-          <w:u w:val="single"/>
+        <w:t>conj</w:t>
+      </w:r>
+      <w:r>
+        <w:rPr>
+          <w:rFonts w:ascii="Courier New" w:hAnsi="Courier New"/>
+        </w:rPr>
+        <w:t>(</w:t>
+      </w:r>
+      <w:r>
+        <w:rPr>
+          <w:rFonts w:ascii="Courier New" w:hAnsi="Courier New"/>
           <w:lang w:val="en-US"/>
         </w:rPr>
-      </w:pPr>
-      <w:r>
-        <w:rPr>
-          <w:rFonts w:ascii="Courier New" w:hAnsi="Courier New"/>
-          <w:u w:val="single"/>
-          <w:lang w:val="en-US"/>
-        </w:rPr>
-        <w:t>02.11.2016</w:t>
-      </w:r>
-    </w:p>
-    <w:p>
-      <w:pPr>
-        <w:pStyle w:val="a5"/>
-        <w:rPr>
-          <w:rFonts w:ascii="Courier New" w:hAnsi="Courier New"/>
-          <w:lang w:val="en-US"/>
-        </w:rPr>
-      </w:pPr>
-    </w:p>
-    <w:p>
-      <w:pPr>
-        <w:pStyle w:val="a5"/>
-        <w:rPr>
-          <w:rFonts w:ascii="Courier New" w:hAnsi="Courier New"/>
-        </w:rPr>
-      </w:pPr>
-      <w:r>
-        <w:rPr>
-          <w:rFonts w:ascii="Courier New" w:hAnsi="Courier New"/>
-        </w:rPr>
-        <w:t xml:space="preserve">Оказывается, и целого вчерашнего дня было мало. Потому что все равно пропустил ошибку, из-за неудачного тестового примера конечно. В итоге ошибку исправил: я не заметил, что </w:t>
-      </w:r>
-      <w:r>
-        <w:rPr>
-          <w:rFonts w:ascii="Courier New" w:hAnsi="Courier New"/>
-          <w:lang w:val="en-US"/>
-        </w:rPr>
-        <w:t>mag</w:t>
-      </w:r>
-      <w:r>
-        <w:rPr>
-          <w:rFonts w:ascii="Courier New" w:hAnsi="Courier New"/>
-        </w:rPr>
-        <w:t>(</w:t>
-      </w:r>
-      <w:r>
-        <w:rPr>
-          <w:rFonts w:ascii="Courier New" w:hAnsi="Courier New"/>
-          <w:lang w:val="en-US"/>
-        </w:rPr>
         <w:t>z</w:t>
       </w:r>
       <w:r>
         <w:rPr>
           <w:rFonts w:ascii="Courier New" w:hAnsi="Courier New"/>
         </w:rPr>
-        <w:t xml:space="preserve">) != </w:t>
-      </w:r>
-      <w:r>
-        <w:rPr>
-          <w:rFonts w:ascii="Courier New" w:hAnsi="Courier New"/>
-          <w:lang w:val="en-US"/>
-        </w:rPr>
-        <w:t>z</w:t>
-      </w:r>
-      <w:r>
-        <w:rPr>
-          <w:rFonts w:ascii="Courier New" w:hAnsi="Courier New"/>
-        </w:rPr>
-        <w:t xml:space="preserve"> * </w:t>
-      </w:r>
-      <w:r>
-        <w:rPr>
-          <w:rFonts w:ascii="Courier New" w:hAnsi="Courier New"/>
-          <w:lang w:val="en-US"/>
-        </w:rPr>
-        <w:t>conj</w:t>
-      </w:r>
-      <w:r>
-        <w:rPr>
-          <w:rFonts w:ascii="Courier New" w:hAnsi="Courier New"/>
-        </w:rPr>
-        <w:t>(</w:t>
-      </w:r>
-      <w:r>
-        <w:rPr>
-          <w:rFonts w:ascii="Courier New" w:hAnsi="Courier New"/>
-          <w:lang w:val="en-US"/>
-        </w:rPr>
-        <w:t>z</w:t>
-      </w:r>
-      <w:r>
-        <w:rPr>
-          <w:rFonts w:ascii="Courier New" w:hAnsi="Courier New"/>
-        </w:rPr>
         <w:t>).</w:t>
       </w:r>
     </w:p>
@@ -3254,7 +3247,6 @@
         <w:pStyle w:val="a5"/>
         <w:rPr>
           <w:rFonts w:ascii="Courier New" w:hAnsi="Courier New"/>
-          <w:lang w:val="en-US"/>
         </w:rPr>
       </w:pPr>
     </w:p>
@@ -3458,6 +3450,7 @@
         <w:pStyle w:val="a5"/>
         <w:rPr>
           <w:rFonts w:ascii="Courier New" w:hAnsi="Courier New"/>
+          <w:lang w:val="en-US"/>
         </w:rPr>
       </w:pPr>
       <w:r>
@@ -3465,6 +3458,149 @@
           <w:rFonts w:ascii="Courier New" w:hAnsi="Courier New"/>
         </w:rPr>
         <w:t>Сегодня начал заниматься эллипсом, так что будет меньше записей. Но когда сдвинутся дела у старших, я сразу же возобновлю и свои действия.</w:t>
+      </w:r>
+    </w:p>
+    <w:p>
+      <w:pPr>
+        <w:pStyle w:val="a5"/>
+        <w:rPr>
+          <w:rFonts w:ascii="Courier New" w:hAnsi="Courier New"/>
+          <w:lang w:val="en-US"/>
+        </w:rPr>
+      </w:pPr>
+    </w:p>
+    <w:p>
+      <w:pPr>
+        <w:pStyle w:val="a5"/>
+        <w:rPr>
+          <w:rFonts w:ascii="Courier New" w:hAnsi="Courier New"/>
+          <w:lang w:val="en-US"/>
+        </w:rPr>
+      </w:pPr>
+    </w:p>
+    <w:p>
+      <w:pPr>
+        <w:pStyle w:val="a5"/>
+        <w:rPr>
+          <w:rFonts w:ascii="Courier New" w:hAnsi="Courier New"/>
+          <w:lang w:val="en-US"/>
+        </w:rPr>
+      </w:pPr>
+    </w:p>
+    <w:p>
+      <w:pPr>
+        <w:pStyle w:val="a5"/>
+        <w:rPr>
+          <w:rFonts w:ascii="Courier New" w:hAnsi="Courier New"/>
+          <w:lang w:val="en-US"/>
+        </w:rPr>
+      </w:pPr>
+    </w:p>
+    <w:p>
+      <w:pPr>
+        <w:pStyle w:val="a5"/>
+        <w:rPr>
+          <w:rFonts w:ascii="Courier New" w:hAnsi="Courier New"/>
+          <w:u w:val="single"/>
+          <w:lang w:val="en-US"/>
+        </w:rPr>
+      </w:pPr>
+      <w:r>
+        <w:rPr>
+          <w:rFonts w:ascii="Courier New" w:hAnsi="Courier New"/>
+          <w:u w:val="single"/>
+          <w:lang w:val="en-US"/>
+        </w:rPr>
+        <w:t>07-11.11.2016</w:t>
+      </w:r>
+    </w:p>
+    <w:p>
+      <w:pPr>
+        <w:pStyle w:val="a5"/>
+        <w:rPr>
+          <w:rFonts w:ascii="Courier New" w:hAnsi="Courier New"/>
+          <w:lang w:val="en-US"/>
+        </w:rPr>
+      </w:pPr>
+    </w:p>
+    <w:p>
+      <w:pPr>
+        <w:pStyle w:val="a5"/>
+        <w:rPr>
+          <w:rFonts w:ascii="Courier New" w:hAnsi="Courier New"/>
+        </w:rPr>
+      </w:pPr>
+      <w:r>
+        <w:rPr>
+          <w:rFonts w:ascii="Courier New" w:hAnsi="Courier New"/>
+        </w:rPr>
+        <w:t xml:space="preserve">Работы фактически не проводились. </w:t>
+      </w:r>
+    </w:p>
+    <w:p>
+      <w:pPr>
+        <w:pStyle w:val="a5"/>
+        <w:rPr>
+          <w:rFonts w:ascii="Courier New" w:hAnsi="Courier New"/>
+        </w:rPr>
+      </w:pPr>
+    </w:p>
+    <w:p>
+      <w:pPr>
+        <w:pStyle w:val="a5"/>
+        <w:rPr>
+          <w:rFonts w:ascii="Courier New" w:hAnsi="Courier New"/>
+        </w:rPr>
+      </w:pPr>
+      <w:r>
+        <w:rPr>
+          <w:rFonts w:ascii="Courier New" w:hAnsi="Courier New"/>
+        </w:rPr>
+        <w:t>В понедельник Юрий Иванович предоставил схему управления рентгеновской трубкой и я самую малость поковырял это: добавил разъем для замены 24В на повышающем трансформаторе на 12В.</w:t>
+      </w:r>
+    </w:p>
+    <w:p>
+      <w:pPr>
+        <w:pStyle w:val="a5"/>
+        <w:rPr>
+          <w:rFonts w:ascii="Courier New" w:hAnsi="Courier New"/>
+        </w:rPr>
+      </w:pPr>
+    </w:p>
+    <w:p>
+      <w:pPr>
+        <w:pStyle w:val="a5"/>
+        <w:rPr>
+          <w:rFonts w:ascii="Courier New" w:hAnsi="Courier New"/>
+        </w:rPr>
+      </w:pPr>
+      <w:r>
+        <w:rPr>
+          <w:rFonts w:ascii="Courier New" w:hAnsi="Courier New"/>
+        </w:rPr>
+        <w:t>Во вторник Андрей Владимирович принес столик с микрометрическими винтами, и в течение недели я его соединил со своей электроникой и проверил работоспособность.</w:t>
+      </w:r>
+    </w:p>
+    <w:p>
+      <w:pPr>
+        <w:pStyle w:val="a5"/>
+        <w:rPr>
+          <w:rFonts w:ascii="Courier New" w:hAnsi="Courier New"/>
+        </w:rPr>
+      </w:pPr>
+    </w:p>
+    <w:p>
+      <w:pPr>
+        <w:pStyle w:val="a5"/>
+        <w:rPr>
+          <w:rFonts w:ascii="Courier New" w:hAnsi="Courier New"/>
+        </w:rPr>
+      </w:pPr>
+      <w:r>
+        <w:rPr>
+          <w:rFonts w:ascii="Courier New" w:hAnsi="Courier New"/>
+        </w:rPr>
+        <w:t>Потом был финал Дня Радио и много работы над конструкцией лодки.</w:t>
       </w:r>
       <w:bookmarkStart w:id="0" w:name="_GoBack"/>
       <w:bookmarkEnd w:id="0"/>

</xml_diff>